<commit_message>
RU: modified entregables_fechas y template_documentacion_sprint_5
</commit_message>
<xml_diff>
--- a/RUBRICAS_Y_PLANTILLAS/plantillas/TemplateDocumentacionEntregableSprint5.docx
+++ b/RUBRICAS_Y_PLANTILLAS/plantillas/TemplateDocumentacionEntregableSprint5.docx
@@ -2464,6 +2464,77 @@
           <w:szCs w:val="24"/>
         </w:rPr>
         <w:t>.</w:t>
+      </w:r>
+    </w:p>
+    <w:p>
+      <w:pPr>
+        <w:pStyle w:val="Prrafodelista"/>
+        <w:ind w:left="360"/>
+        <w:jc w:val="both"/>
+        <w:rPr>
+          <w:rFonts w:ascii="Arial" w:hAnsi="Arial" w:cs="Arial"/>
+          <w:i/>
+          <w:iCs/>
+          <w:sz w:val="24"/>
+          <w:szCs w:val="24"/>
+        </w:rPr>
+      </w:pPr>
+    </w:p>
+    <w:p>
+      <w:pPr>
+        <w:jc w:val="both"/>
+        <w:rPr>
+          <w:rFonts w:ascii="Arial" w:hAnsi="Arial" w:cs="Arial"/>
+          <w:b/>
+          <w:bCs/>
+          <w:sz w:val="24"/>
+          <w:szCs w:val="24"/>
+        </w:rPr>
+      </w:pPr>
+      <w:r>
+        <w:rPr>
+          <w:rFonts w:ascii="Arial" w:hAnsi="Arial" w:cs="Arial"/>
+          <w:b/>
+          <w:bCs/>
+          <w:sz w:val="24"/>
+          <w:szCs w:val="24"/>
+        </w:rPr>
+        <w:t>Enlace final de la aplicación</w:t>
+      </w:r>
+    </w:p>
+    <w:p>
+      <w:pPr>
+        <w:jc w:val="both"/>
+        <w:rPr>
+          <w:rFonts w:ascii="Arial" w:hAnsi="Arial" w:cs="Arial"/>
+          <w:i/>
+          <w:iCs/>
+          <w:sz w:val="24"/>
+          <w:szCs w:val="24"/>
+        </w:rPr>
+      </w:pPr>
+      <w:hyperlink r:id="rId10" w:history="1">
+        <w:r>
+          <w:rPr>
+            <w:rStyle w:val="Hipervnculo"/>
+            <w:rFonts w:ascii="Arial" w:hAnsi="Arial" w:cs="Arial"/>
+            <w:i/>
+            <w:iCs/>
+            <w:sz w:val="24"/>
+            <w:szCs w:val="24"/>
+          </w:rPr>
+          <w:t>https://mi_dominio</w:t>
+        </w:r>
+      </w:hyperlink>
+      <w:r>
+        <w:rPr>
+          <w:rFonts w:ascii="Arial" w:hAnsi="Arial" w:cs="Arial"/>
+          <w:i/>
+          <w:iCs/>
+          <w:sz w:val="24"/>
+          <w:szCs w:val="24"/>
+        </w:rPr>
+        <w:t xml:space="preserve"> </w:t>
       </w:r>
     </w:p>
     <w:sectPr>
@@ -3498,6 +3569,29 @@
       <w:contextualSpacing/>
     </w:pPr>
   </w:style>
+  <w:style w:type="character" w:styleId="Hipervnculo">
+    <w:name w:val="Hyperlink"/>
+    <w:basedOn w:val="Fuentedeprrafopredeter"/>
+    <w:uiPriority w:val="99"/>
+    <w:unhideWhenUsed/>
+    <w:rsid w:val="005D46DC"/>
+    <w:rPr>
+      <w:color w:val="0563C1" w:themeColor="hyperlink"/>
+      <w:u w:val="single"/>
+    </w:rPr>
+  </w:style>
+  <w:style w:type="character" w:styleId="Mencinsinresolver">
+    <w:name w:val="Unresolved Mention"/>
+    <w:basedOn w:val="Fuentedeprrafopredeter"/>
+    <w:uiPriority w:val="99"/>
+    <w:semiHidden/>
+    <w:unhideWhenUsed/>
+    <w:rsid w:val="005D46DC"/>
+    <w:rPr>
+      <w:color w:val="605E5C"/>
+      <w:shd w:val="clear" w:color="auto" w:fill="E1DFDD"/>
+    </w:rPr>
+  </w:style>
 </w:styles>
 </file>
 

</xml_diff>